<commit_message>
working can bus on esp32 and also updated reports
</commit_message>
<xml_diff>
--- a/Documentation/Weekly Reports/Report Week 12.docx
+++ b/Documentation/Weekly Reports/Report Week 12.docx
@@ -76,8 +76,17 @@
           <w:b/>
           <w:bCs/>
         </w:rPr>
-        <w:t>gress this week</w:t>
+        <w:t xml:space="preserve">gress this </w:t>
       </w:r>
+      <w:proofErr w:type="gramStart"/>
+      <w:r>
+        <w:rPr>
+          <w:b/>
+          <w:bCs/>
+        </w:rPr>
+        <w:t>week</w:t>
+      </w:r>
+      <w:proofErr w:type="gramEnd"/>
     </w:p>
     <w:tbl>
       <w:tblPr>
@@ -216,6 +225,9 @@
             <w:r>
               <w:t>Implement CAN bus driver</w:t>
             </w:r>
+            <w:r>
+              <w:t xml:space="preserve"> for RP2040 and MCP2515 controller</w:t>
+            </w:r>
           </w:p>
         </w:tc>
         <w:tc>
@@ -236,6 +248,9 @@
             <w:r>
               <w:t>Found open-source driver for MCP2515 and RP2040. Read through source code to understand how to implement.</w:t>
             </w:r>
+            <w:r>
+              <w:t xml:space="preserve"> Begin testing CAN bus basic code, currently not working.</w:t>
+            </w:r>
           </w:p>
         </w:tc>
         <w:tc>
@@ -244,7 +259,13 @@
           </w:tcPr>
           <w:p>
             <w:r>
-              <w:t xml:space="preserve">How CAN Ids can be utilised to prioritise data being sent. </w:t>
+              <w:t>How CAN Ids can be utilised to prioritise data being sent</w:t>
+            </w:r>
+            <w:r>
+              <w:t xml:space="preserve"> and trigger different functions / the same function on multiple devices</w:t>
+            </w:r>
+            <w:r>
+              <w:t xml:space="preserve">. </w:t>
             </w:r>
           </w:p>
         </w:tc>
@@ -276,7 +297,36 @@
           </w:tcPr>
           <w:p>
             <w:r>
-              <w:t xml:space="preserve">Requests sensor data and packages it in a way suitable for transmission. </w:t>
+              <w:t>Write code to r</w:t>
+            </w:r>
+            <w:r>
+              <w:t>equest sensor data</w:t>
+            </w:r>
+            <w:r>
+              <w:t xml:space="preserve"> over can bus</w:t>
+            </w:r>
+            <w:r>
+              <w:t xml:space="preserve"> and packages it in a way suitable for transmission</w:t>
+            </w:r>
+            <w:r>
+              <w:t xml:space="preserve"> to pi via USB and then over socket from the PI. This code will only be utilised if the </w:t>
+            </w:r>
+            <w:r>
+              <w:t xml:space="preserve">ESP32 fails. </w:t>
+            </w:r>
+            <w:r>
+              <w:t>A priority message ID system was developed to indicate required function to be performed (</w:t>
+            </w:r>
+            <w:proofErr w:type="gramStart"/>
+            <w:r>
+              <w:t>e.g.</w:t>
+            </w:r>
+            <w:proofErr w:type="gramEnd"/>
+            <w:r>
+              <w:t xml:space="preserve"> calibration / what sensor to read from etc) </w:t>
+            </w:r>
+            <w:r>
+              <w:t xml:space="preserve"> </w:t>
             </w:r>
           </w:p>
         </w:tc>
@@ -314,7 +364,114 @@
           </w:tcPr>
           <w:p>
             <w:r>
-              <w:t>Listens for request and sends sensor data back to master node</w:t>
+              <w:t xml:space="preserve">Listens for request </w:t>
+            </w:r>
+            <w:r>
+              <w:t xml:space="preserve">over can bus </w:t>
+            </w:r>
+            <w:r>
+              <w:t>and sends sensor data back to master node</w:t>
+            </w:r>
+            <w:r>
+              <w:t>.</w:t>
+            </w:r>
+            <w:r>
+              <w:t xml:space="preserve"> A priority message ID system was developed to indicate required function to be performed (</w:t>
+            </w:r>
+            <w:proofErr w:type="gramStart"/>
+            <w:r>
+              <w:t>e.g.</w:t>
+            </w:r>
+            <w:proofErr w:type="gramEnd"/>
+            <w:r>
+              <w:t xml:space="preserve"> calibration / what sensor to read from etc) </w:t>
+            </w:r>
+          </w:p>
+        </w:tc>
+        <w:tc>
+          <w:tcPr>
+            <w:tcW w:w="2443" w:type="dxa"/>
+          </w:tcPr>
+          <w:p/>
+        </w:tc>
+      </w:tr>
+      <w:tr>
+        <w:tc>
+          <w:tcPr>
+            <w:tcW w:w="1341" w:type="dxa"/>
+          </w:tcPr>
+          <w:p>
+            <w:r>
+              <w:t xml:space="preserve">Trouble Shoot ESP32-S3 </w:t>
+            </w:r>
+          </w:p>
+        </w:tc>
+        <w:tc>
+          <w:tcPr>
+            <w:tcW w:w="1115" w:type="dxa"/>
+          </w:tcPr>
+          <w:p>
+            <w:r>
+              <w:t xml:space="preserve">Ethan </w:t>
+            </w:r>
+          </w:p>
+        </w:tc>
+        <w:tc>
+          <w:tcPr>
+            <w:tcW w:w="4117" w:type="dxa"/>
+          </w:tcPr>
+          <w:p>
+            <w:r>
+              <w:t xml:space="preserve">Initial error of constant disconnection reconnection was solved. </w:t>
+            </w:r>
+            <w:r>
+              <w:t xml:space="preserve">Was able to upload code, connect to </w:t>
+            </w:r>
+            <w:proofErr w:type="spellStart"/>
+            <w:r>
+              <w:t>wifi</w:t>
+            </w:r>
+            <w:proofErr w:type="spellEnd"/>
+            <w:r>
+              <w:t xml:space="preserve"> and send data over socket. However then would not reupload code to ESP32 as it was not able to find COM port again.  </w:t>
+            </w:r>
+          </w:p>
+        </w:tc>
+        <w:tc>
+          <w:tcPr>
+            <w:tcW w:w="2443" w:type="dxa"/>
+          </w:tcPr>
+          <w:p/>
+        </w:tc>
+      </w:tr>
+      <w:tr>
+        <w:tc>
+          <w:tcPr>
+            <w:tcW w:w="1341" w:type="dxa"/>
+          </w:tcPr>
+          <w:p>
+            <w:r>
+              <w:t>Solder wires and resistors to test CAN bus</w:t>
+            </w:r>
+          </w:p>
+        </w:tc>
+        <w:tc>
+          <w:tcPr>
+            <w:tcW w:w="1115" w:type="dxa"/>
+          </w:tcPr>
+          <w:p>
+            <w:r>
+              <w:t>Ethan</w:t>
+            </w:r>
+          </w:p>
+        </w:tc>
+        <w:tc>
+          <w:tcPr>
+            <w:tcW w:w="4117" w:type="dxa"/>
+          </w:tcPr>
+          <w:p>
+            <w:r>
+              <w:t xml:space="preserve">These are makeshift and not suitable for long term use. </w:t>
             </w:r>
           </w:p>
         </w:tc>
@@ -334,10 +491,11 @@
           <w:b/>
           <w:bCs/>
         </w:rPr>
+        <w:lastRenderedPageBreak/>
         <w:t xml:space="preserve">Overall project tracking: </w:t>
       </w:r>
       <w:r>
-        <w:t>[fill this in at the beginning of the project and update weekly based on actual progress]</w:t>
+        <w:t xml:space="preserve">Still working on all subsystems functioning. </w:t>
       </w:r>
     </w:p>
     <w:tbl>
@@ -611,7 +769,15 @@
           </w:tcPr>
           <w:p>
             <w:r>
-              <w:t>Work on vision based movement with PI while waiting for embedded systems. Work on sensor calibration and Kalman filter code.</w:t>
+              <w:t xml:space="preserve">Work on </w:t>
+            </w:r>
+            <w:proofErr w:type="gramStart"/>
+            <w:r>
+              <w:t>vision based</w:t>
+            </w:r>
+            <w:proofErr w:type="gramEnd"/>
+            <w:r>
+              <w:t xml:space="preserve"> movement with PI while waiting for embedded systems. Work on sensor calibration and Kalman filter code.</w:t>
             </w:r>
           </w:p>
         </w:tc>
@@ -683,8 +849,43 @@
           </w:tcPr>
           <w:p>
             <w:r>
-              <w:t>Demo day during Friday lab</w:t>
-            </w:r>
+              <w:t>All subsystems working to start testing arm</w:t>
+            </w:r>
+          </w:p>
+        </w:tc>
+      </w:tr>
+      <w:tr>
+        <w:tc>
+          <w:tcPr>
+            <w:tcW w:w="1129" w:type="dxa"/>
+          </w:tcPr>
+          <w:p/>
+        </w:tc>
+        <w:tc>
+          <w:tcPr>
+            <w:tcW w:w="7887" w:type="dxa"/>
+          </w:tcPr>
+          <w:p>
+            <w:r>
+              <w:t xml:space="preserve">Demo day </w:t>
+            </w:r>
+            <w:r>
+              <w:t>Wednesday</w:t>
+            </w:r>
+            <w:r>
+              <w:t xml:space="preserve"> </w:t>
+            </w:r>
+            <w:proofErr w:type="spellStart"/>
+            <w:r>
+              <w:t>Sw</w:t>
+            </w:r>
+            <w:r>
+              <w:t>o</w:t>
+            </w:r>
+            <w:r>
+              <w:t>tvac</w:t>
+            </w:r>
+            <w:proofErr w:type="spellEnd"/>
           </w:p>
         </w:tc>
       </w:tr>

</xml_diff>

<commit_message>
added weekly report update
</commit_message>
<xml_diff>
--- a/Documentation/Weekly Reports/Report Week 12.docx
+++ b/Documentation/Weekly Reports/Report Week 12.docx
@@ -76,17 +76,8 @@
           <w:b/>
           <w:bCs/>
         </w:rPr>
-        <w:t xml:space="preserve">gress this </w:t>
+        <w:t>gress this week</w:t>
       </w:r>
-      <w:proofErr w:type="gramStart"/>
-      <w:r>
-        <w:rPr>
-          <w:b/>
-          <w:bCs/>
-        </w:rPr>
-        <w:t>week</w:t>
-      </w:r>
-      <w:proofErr w:type="gramEnd"/>
     </w:p>
     <w:tbl>
       <w:tblPr>
@@ -95,10 +86,10 @@
         <w:tblLook w:val="04A0" w:firstRow="1" w:lastRow="0" w:firstColumn="1" w:lastColumn="0" w:noHBand="0" w:noVBand="1"/>
       </w:tblPr>
       <w:tblGrid>
-        <w:gridCol w:w="1341"/>
-        <w:gridCol w:w="1115"/>
-        <w:gridCol w:w="4117"/>
-        <w:gridCol w:w="2443"/>
+        <w:gridCol w:w="1710"/>
+        <w:gridCol w:w="1101"/>
+        <w:gridCol w:w="3845"/>
+        <w:gridCol w:w="2360"/>
       </w:tblGrid>
       <w:tr>
         <w:tc>
@@ -187,33 +178,44 @@
           <w:tcPr>
             <w:tcW w:w="1341" w:type="dxa"/>
           </w:tcPr>
+          <w:p>
+            <w:r>
+              <w:t xml:space="preserve">Write LSM9DS1 drivers using previously written MPU9250 driver as a reference. The MPU9250 driver successfully </w:t>
+            </w:r>
+            <w:r>
+              <w:t>communicated using SPI.</w:t>
+            </w:r>
+          </w:p>
+        </w:tc>
+        <w:tc>
+          <w:tcPr>
+            <w:tcW w:w="1115" w:type="dxa"/>
+          </w:tcPr>
+          <w:p>
+            <w:r>
+              <w:t>Lachlan</w:t>
+            </w:r>
+          </w:p>
+        </w:tc>
+        <w:tc>
+          <w:tcPr>
+            <w:tcW w:w="4117" w:type="dxa"/>
+          </w:tcPr>
+          <w:p>
+            <w:r>
+              <w:t>Completed LSM9DS1 driver</w:t>
+            </w:r>
+            <w:r>
+              <w:t>.</w:t>
+            </w:r>
+          </w:p>
           <w:p/>
         </w:tc>
         <w:tc>
           <w:tcPr>
-            <w:tcW w:w="1115" w:type="dxa"/>
-          </w:tcPr>
-          <w:p>
-            <w:r>
-              <w:t>Lachlan</w:t>
-            </w:r>
-          </w:p>
-        </w:tc>
-        <w:tc>
-          <w:tcPr>
-            <w:tcW w:w="4117" w:type="dxa"/>
+            <w:tcW w:w="2443" w:type="dxa"/>
           </w:tcPr>
           <w:p/>
-        </w:tc>
-        <w:tc>
-          <w:tcPr>
-            <w:tcW w:w="2443" w:type="dxa"/>
-          </w:tcPr>
-          <w:p>
-            <w:pPr>
-              <w:pStyle w:val="ListParagraph"/>
-            </w:pPr>
-          </w:p>
         </w:tc>
       </w:tr>
       <w:tr>
@@ -223,10 +225,7 @@
           </w:tcPr>
           <w:p>
             <w:r>
-              <w:t>Implement CAN bus driver</w:t>
-            </w:r>
-            <w:r>
-              <w:t xml:space="preserve"> for RP2040 and MCP2515 controller</w:t>
+              <w:t>Test SPI communication between IMU and RP2040</w:t>
             </w:r>
           </w:p>
         </w:tc>
@@ -236,7 +235,7 @@
           </w:tcPr>
           <w:p>
             <w:r>
-              <w:t>Ethan</w:t>
+              <w:t>Lachlan</w:t>
             </w:r>
           </w:p>
         </w:tc>
@@ -246,10 +245,22 @@
           </w:tcPr>
           <w:p>
             <w:r>
-              <w:t>Found open-source driver for MCP2515 and RP2040. Read through source code to understand how to implement.</w:t>
-            </w:r>
-            <w:r>
-              <w:t xml:space="preserve"> Begin testing CAN bus basic code, currently not working.</w:t>
+              <w:t>Magnetometer data was inaccessible. This was found to be due to a design error w</w:t>
+            </w:r>
+            <w:r>
+              <w:t>here</w:t>
+            </w:r>
+            <w:r>
+              <w:t xml:space="preserve"> both chip selects for accel/gyro and mag were tied to the same GPIO pin</w:t>
+            </w:r>
+            <w:r>
+              <w:t>.</w:t>
+            </w:r>
+            <w:r>
+              <w:t xml:space="preserve"> </w:t>
+            </w:r>
+            <w:r>
+              <w:t xml:space="preserve">Mag and accel shared the same registry value (0x28), hence only one being accessed with CS was driven low. </w:t>
             </w:r>
           </w:p>
         </w:tc>
@@ -259,13 +270,7 @@
           </w:tcPr>
           <w:p>
             <w:r>
-              <w:t>How CAN Ids can be utilised to prioritise data being sent</w:t>
-            </w:r>
-            <w:r>
-              <w:t xml:space="preserve"> and trigger different functions / the same function on multiple devices</w:t>
-            </w:r>
-            <w:r>
-              <w:t xml:space="preserve">. </w:t>
+              <w:t xml:space="preserve">Revise datasheets thoroughly to avoid misinterpreting information. </w:t>
             </w:r>
           </w:p>
         </w:tc>
@@ -277,7 +282,13 @@
           </w:tcPr>
           <w:p>
             <w:r>
-              <w:t>Write main for RP2040 Master Node</w:t>
+              <w:t xml:space="preserve">Develop arm band for mounting PCB and securing it to </w:t>
+            </w:r>
+            <w:r>
+              <w:t>user’s</w:t>
+            </w:r>
+            <w:r>
+              <w:t xml:space="preserve"> arm/body.</w:t>
             </w:r>
           </w:p>
         </w:tc>
@@ -287,7 +298,7 @@
           </w:tcPr>
           <w:p>
             <w:r>
-              <w:t xml:space="preserve">Ethan </w:t>
+              <w:t>Lachlan</w:t>
             </w:r>
           </w:p>
         </w:tc>
@@ -297,36 +308,10 @@
           </w:tcPr>
           <w:p>
             <w:r>
-              <w:t>Write code to r</w:t>
-            </w:r>
-            <w:r>
-              <w:t>equest sensor data</w:t>
-            </w:r>
-            <w:r>
-              <w:t xml:space="preserve"> over can bus</w:t>
-            </w:r>
-            <w:r>
-              <w:t xml:space="preserve"> and packages it in a way suitable for transmission</w:t>
-            </w:r>
-            <w:r>
-              <w:t xml:space="preserve"> to pi via USB and then over socket from the PI. This code will only be utilised if the </w:t>
-            </w:r>
-            <w:r>
-              <w:t xml:space="preserve">ESP32 fails. </w:t>
-            </w:r>
-            <w:r>
-              <w:t>A priority message ID system was developed to indicate required function to be performed (</w:t>
-            </w:r>
-            <w:proofErr w:type="gramStart"/>
-            <w:r>
-              <w:t>e.g.</w:t>
-            </w:r>
-            <w:proofErr w:type="gramEnd"/>
-            <w:r>
-              <w:t xml:space="preserve"> calibration / what sensor to read from etc) </w:t>
-            </w:r>
-            <w:r>
-              <w:t xml:space="preserve"> </w:t>
+              <w:t>Used fusion to create a 40x50mm platform with retention straps</w:t>
+            </w:r>
+            <w:r>
+              <w:t xml:space="preserve">. See render below. </w:t>
             </w:r>
           </w:p>
         </w:tc>
@@ -334,7 +319,11 @@
           <w:tcPr>
             <w:tcW w:w="2443" w:type="dxa"/>
           </w:tcPr>
-          <w:p/>
+          <w:p>
+            <w:r>
+              <w:t>Basics of 3D fusion.</w:t>
+            </w:r>
+          </w:p>
         </w:tc>
       </w:tr>
       <w:tr>
@@ -344,6 +333,117 @@
           </w:tcPr>
           <w:p>
             <w:r>
+              <w:t>Implement CAN bus driver</w:t>
+            </w:r>
+            <w:r>
+              <w:t xml:space="preserve"> for RP2040 and MCP2515 controller</w:t>
+            </w:r>
+          </w:p>
+        </w:tc>
+        <w:tc>
+          <w:tcPr>
+            <w:tcW w:w="1115" w:type="dxa"/>
+          </w:tcPr>
+          <w:p>
+            <w:r>
+              <w:t>Ethan</w:t>
+            </w:r>
+          </w:p>
+        </w:tc>
+        <w:tc>
+          <w:tcPr>
+            <w:tcW w:w="4117" w:type="dxa"/>
+          </w:tcPr>
+          <w:p>
+            <w:r>
+              <w:t>Found open-source driver for MCP2515 and RP2040. Read through source code to understand how to implement.</w:t>
+            </w:r>
+            <w:r>
+              <w:t xml:space="preserve"> Begin testing CAN bus basic code, currently not working.</w:t>
+            </w:r>
+          </w:p>
+        </w:tc>
+        <w:tc>
+          <w:tcPr>
+            <w:tcW w:w="2443" w:type="dxa"/>
+          </w:tcPr>
+          <w:p>
+            <w:r>
+              <w:t>How CAN Ids can be utilised to prioritise data being sent</w:t>
+            </w:r>
+            <w:r>
+              <w:t xml:space="preserve"> and trigger different functions / the same function on multiple devices</w:t>
+            </w:r>
+            <w:r>
+              <w:t xml:space="preserve">. </w:t>
+            </w:r>
+          </w:p>
+        </w:tc>
+      </w:tr>
+      <w:tr>
+        <w:tc>
+          <w:tcPr>
+            <w:tcW w:w="1341" w:type="dxa"/>
+          </w:tcPr>
+          <w:p>
+            <w:r>
+              <w:t>Write main for RP2040 Master Node</w:t>
+            </w:r>
+          </w:p>
+        </w:tc>
+        <w:tc>
+          <w:tcPr>
+            <w:tcW w:w="1115" w:type="dxa"/>
+          </w:tcPr>
+          <w:p>
+            <w:r>
+              <w:t xml:space="preserve">Ethan </w:t>
+            </w:r>
+          </w:p>
+        </w:tc>
+        <w:tc>
+          <w:tcPr>
+            <w:tcW w:w="4117" w:type="dxa"/>
+          </w:tcPr>
+          <w:p>
+            <w:r>
+              <w:t>Write code to r</w:t>
+            </w:r>
+            <w:r>
+              <w:t>equest sensor data</w:t>
+            </w:r>
+            <w:r>
+              <w:t xml:space="preserve"> over can bus</w:t>
+            </w:r>
+            <w:r>
+              <w:t xml:space="preserve"> and packages it in a way suitable for transmission</w:t>
+            </w:r>
+            <w:r>
+              <w:t xml:space="preserve"> to pi via </w:t>
+            </w:r>
+            <w:r>
+              <w:lastRenderedPageBreak/>
+              <w:t xml:space="preserve">USB and then over socket from the PI. This code will only be utilised if the </w:t>
+            </w:r>
+            <w:r>
+              <w:t xml:space="preserve">ESP32 fails. A priority message ID system was developed to indicate required function to be performed (e.g. calibration / what sensor to read from etc)  </w:t>
+            </w:r>
+          </w:p>
+        </w:tc>
+        <w:tc>
+          <w:tcPr>
+            <w:tcW w:w="2443" w:type="dxa"/>
+          </w:tcPr>
+          <w:p/>
+        </w:tc>
+      </w:tr>
+      <w:tr>
+        <w:tc>
+          <w:tcPr>
+            <w:tcW w:w="1341" w:type="dxa"/>
+          </w:tcPr>
+          <w:p>
+            <w:r>
               <w:t xml:space="preserve">Write main for RP2040 node </w:t>
             </w:r>
           </w:p>
@@ -376,15 +476,7 @@
               <w:t>.</w:t>
             </w:r>
             <w:r>
-              <w:t xml:space="preserve"> A priority message ID system was developed to indicate required function to be performed (</w:t>
-            </w:r>
-            <w:proofErr w:type="gramStart"/>
-            <w:r>
-              <w:t>e.g.</w:t>
-            </w:r>
-            <w:proofErr w:type="gramEnd"/>
-            <w:r>
-              <w:t xml:space="preserve"> calibration / what sensor to read from etc) </w:t>
+              <w:t xml:space="preserve"> A priority message ID system was developed to indicate required function to be performed (e.g. calibration / what sensor to read from etc) </w:t>
             </w:r>
           </w:p>
         </w:tc>
@@ -491,7 +583,6 @@
           <w:b/>
           <w:bCs/>
         </w:rPr>
-        <w:lastRenderedPageBreak/>
         <w:t xml:space="preserve">Overall project tracking: </w:t>
       </w:r>
       <w:r>
@@ -769,15 +860,7 @@
           </w:tcPr>
           <w:p>
             <w:r>
-              <w:t xml:space="preserve">Work on </w:t>
-            </w:r>
-            <w:proofErr w:type="gramStart"/>
-            <w:r>
-              <w:t>vision based</w:t>
-            </w:r>
-            <w:proofErr w:type="gramEnd"/>
-            <w:r>
-              <w:t xml:space="preserve"> movement with PI while waiting for embedded systems. Work on sensor calibration and Kalman filter code.</w:t>
+              <w:t>Work on vision based movement with PI while waiting for embedded systems. Work on sensor calibration and Kalman filter code.</w:t>
             </w:r>
           </w:p>
         </w:tc>
@@ -891,6 +974,70 @@
       </w:tr>
     </w:tbl>
     <w:p/>
+    <w:p>
+      <w:r>
+        <w:rPr>
+          <w:noProof/>
+        </w:rPr>
+        <w:lastRenderedPageBreak/>
+        <w:drawing>
+          <wp:inline distT="0" distB="0" distL="0" distR="0" wp14:anchorId="3CBA369F" wp14:editId="1C981534">
+            <wp:extent cx="5731510" cy="2514600"/>
+            <wp:effectExtent l="0" t="0" r="2540" b="0"/>
+            <wp:docPr id="1286237448" name="Picture 1"/>
+            <wp:cNvGraphicFramePr>
+              <a:graphicFrameLocks xmlns:a="http://schemas.openxmlformats.org/drawingml/2006/main" noChangeAspect="1"/>
+            </wp:cNvGraphicFramePr>
+            <a:graphic xmlns:a="http://schemas.openxmlformats.org/drawingml/2006/main">
+              <a:graphicData uri="http://schemas.openxmlformats.org/drawingml/2006/picture">
+                <pic:pic xmlns:pic="http://schemas.openxmlformats.org/drawingml/2006/picture">
+                  <pic:nvPicPr>
+                    <pic:cNvPr id="0" name="Picture 1"/>
+                    <pic:cNvPicPr>
+                      <a:picLocks noChangeAspect="1" noChangeArrowheads="1"/>
+                    </pic:cNvPicPr>
+                  </pic:nvPicPr>
+                  <pic:blipFill>
+                    <a:blip r:embed="rId7" cstate="print">
+                      <a:extLst>
+                        <a:ext uri="{28A0092B-C50C-407E-A947-70E740481C1C}">
+                          <a14:useLocalDpi xmlns:a14="http://schemas.microsoft.com/office/drawing/2010/main" val="0"/>
+                        </a:ext>
+                      </a:extLst>
+                    </a:blip>
+                    <a:srcRect/>
+                    <a:stretch>
+                      <a:fillRect/>
+                    </a:stretch>
+                  </pic:blipFill>
+                  <pic:spPr bwMode="auto">
+                    <a:xfrm>
+                      <a:off x="0" y="0"/>
+                      <a:ext cx="5731510" cy="2514600"/>
+                    </a:xfrm>
+                    <a:prstGeom prst="rect">
+                      <a:avLst/>
+                    </a:prstGeom>
+                    <a:noFill/>
+                    <a:ln>
+                      <a:noFill/>
+                    </a:ln>
+                  </pic:spPr>
+                </pic:pic>
+              </a:graphicData>
+            </a:graphic>
+          </wp:inline>
+        </w:drawing>
+      </w:r>
+    </w:p>
+    <w:p>
+      <w:r>
+        <w:t xml:space="preserve">Figure 1: </w:t>
+      </w:r>
+      <w:r>
+        <w:t xml:space="preserve">PCB platform </w:t>
+      </w:r>
+    </w:p>
     <w:sectPr>
       <w:pgSz w:w="11906" w:h="16838"/>
       <w:pgMar w:top="1440" w:right="1440" w:bottom="1440" w:left="1440" w:header="708" w:footer="708" w:gutter="0"/>

</xml_diff>